<commit_message>
deleted the odl version
</commit_message>
<xml_diff>
--- a/prj/Assignment week 4.docx
+++ b/prj/Assignment week 4.docx
@@ -162,13 +162,7 @@
         <w:rPr>
           <w:lang w:val="en-US"/>
         </w:rPr>
-        <w:t xml:space="preserve"> or the home button should be the logo, a progress bar should be there</w:t>
-      </w:r>
-      <w:r>
-        <w:rPr>
-          <w:lang w:val="en-US"/>
-        </w:rPr>
-        <w:t xml:space="preserve">, so you can go back </w:t>
+        <w:t xml:space="preserve"> or the home button should be the logo, a progress bar should be there, so you can go back </w:t>
       </w:r>
       <w:proofErr w:type="spellStart"/>
       <w:r>
@@ -184,6 +178,340 @@
         </w:rPr>
         <w:t>, you don’t know where you are</w:t>
       </w:r>
+    </w:p>
+    <w:p>
+      <w:pPr>
+        <w:rPr>
+          <w:lang w:val="en-US"/>
+        </w:rPr>
+      </w:pPr>
+    </w:p>
+    <w:p>
+      <w:pPr>
+        <w:rPr>
+          <w:lang w:val="en-US"/>
+        </w:rPr>
+      </w:pPr>
+      <w:r>
+        <w:rPr>
+          <w:noProof/>
+          <w:lang w:val="en-US"/>
+        </w:rPr>
+        <w:drawing>
+          <wp:anchor distT="0" distB="0" distL="114300" distR="114300" simplePos="0" relativeHeight="251658240" behindDoc="0" locked="0" layoutInCell="1" allowOverlap="1" wp14:anchorId="7D87B0ED" wp14:editId="220681E0">
+            <wp:simplePos x="0" y="0"/>
+            <wp:positionH relativeFrom="column">
+              <wp:posOffset>788035</wp:posOffset>
+            </wp:positionH>
+            <wp:positionV relativeFrom="paragraph">
+              <wp:posOffset>7571</wp:posOffset>
+            </wp:positionV>
+            <wp:extent cx="3938954" cy="7007674"/>
+            <wp:effectExtent l="0" t="0" r="0" b="3175"/>
+            <wp:wrapNone/>
+            <wp:docPr id="8" name="Picture 8"/>
+            <wp:cNvGraphicFramePr>
+              <a:graphicFrameLocks xmlns:a="http://schemas.openxmlformats.org/drawingml/2006/main" noChangeAspect="1"/>
+            </wp:cNvGraphicFramePr>
+            <a:graphic xmlns:a="http://schemas.openxmlformats.org/drawingml/2006/main">
+              <a:graphicData uri="http://schemas.openxmlformats.org/drawingml/2006/picture">
+                <pic:pic xmlns:pic="http://schemas.openxmlformats.org/drawingml/2006/picture">
+                  <pic:nvPicPr>
+                    <pic:cNvPr id="8" name="neustarten.jpeg"/>
+                    <pic:cNvPicPr/>
+                  </pic:nvPicPr>
+                  <pic:blipFill>
+                    <a:blip r:embed="rId5">
+                      <a:extLst>
+                        <a:ext uri="{28A0092B-C50C-407E-A947-70E740481C1C}">
+                          <a14:useLocalDpi xmlns:a14="http://schemas.microsoft.com/office/drawing/2010/main" val="0"/>
+                        </a:ext>
+                      </a:extLst>
+                    </a:blip>
+                    <a:stretch>
+                      <a:fillRect/>
+                    </a:stretch>
+                  </pic:blipFill>
+                  <pic:spPr>
+                    <a:xfrm>
+                      <a:off x="0" y="0"/>
+                      <a:ext cx="3938954" cy="7007674"/>
+                    </a:xfrm>
+                    <a:prstGeom prst="rect">
+                      <a:avLst/>
+                    </a:prstGeom>
+                  </pic:spPr>
+                </pic:pic>
+              </a:graphicData>
+            </a:graphic>
+            <wp14:sizeRelH relativeFrom="margin">
+              <wp14:pctWidth>0</wp14:pctWidth>
+            </wp14:sizeRelH>
+            <wp14:sizeRelV relativeFrom="margin">
+              <wp14:pctHeight>0</wp14:pctHeight>
+            </wp14:sizeRelV>
+          </wp:anchor>
+        </w:drawing>
+      </w:r>
+    </w:p>
+    <w:p>
+      <w:pPr>
+        <w:rPr>
+          <w:lang w:val="en-US"/>
+        </w:rPr>
+      </w:pPr>
+    </w:p>
+    <w:p>
+      <w:pPr>
+        <w:rPr>
+          <w:lang w:val="en-US"/>
+        </w:rPr>
+      </w:pPr>
+    </w:p>
+    <w:p>
+      <w:pPr>
+        <w:rPr>
+          <w:lang w:val="en-US"/>
+        </w:rPr>
+      </w:pPr>
+    </w:p>
+    <w:p>
+      <w:pPr>
+        <w:rPr>
+          <w:lang w:val="en-US"/>
+        </w:rPr>
+      </w:pPr>
+    </w:p>
+    <w:p>
+      <w:pPr>
+        <w:rPr>
+          <w:lang w:val="en-US"/>
+        </w:rPr>
+      </w:pPr>
+    </w:p>
+    <w:p>
+      <w:pPr>
+        <w:rPr>
+          <w:lang w:val="en-US"/>
+        </w:rPr>
+      </w:pPr>
+    </w:p>
+    <w:p>
+      <w:pPr>
+        <w:rPr>
+          <w:lang w:val="en-US"/>
+        </w:rPr>
+      </w:pPr>
+    </w:p>
+    <w:p>
+      <w:pPr>
+        <w:rPr>
+          <w:lang w:val="en-US"/>
+        </w:rPr>
+      </w:pPr>
+    </w:p>
+    <w:p>
+      <w:pPr>
+        <w:rPr>
+          <w:lang w:val="en-US"/>
+        </w:rPr>
+      </w:pPr>
+    </w:p>
+    <w:p>
+      <w:pPr>
+        <w:rPr>
+          <w:lang w:val="en-US"/>
+        </w:rPr>
+      </w:pPr>
+    </w:p>
+    <w:p>
+      <w:pPr>
+        <w:rPr>
+          <w:lang w:val="en-US"/>
+        </w:rPr>
+      </w:pPr>
+    </w:p>
+    <w:p>
+      <w:pPr>
+        <w:rPr>
+          <w:lang w:val="en-US"/>
+        </w:rPr>
+      </w:pPr>
+    </w:p>
+    <w:p>
+      <w:pPr>
+        <w:rPr>
+          <w:lang w:val="en-US"/>
+        </w:rPr>
+      </w:pPr>
+    </w:p>
+    <w:p>
+      <w:pPr>
+        <w:rPr>
+          <w:lang w:val="en-US"/>
+        </w:rPr>
+      </w:pPr>
+    </w:p>
+    <w:p>
+      <w:pPr>
+        <w:rPr>
+          <w:lang w:val="en-US"/>
+        </w:rPr>
+      </w:pPr>
+    </w:p>
+    <w:p>
+      <w:pPr>
+        <w:rPr>
+          <w:lang w:val="en-US"/>
+        </w:rPr>
+      </w:pPr>
+    </w:p>
+    <w:p>
+      <w:pPr>
+        <w:rPr>
+          <w:lang w:val="en-US"/>
+        </w:rPr>
+      </w:pPr>
+    </w:p>
+    <w:p>
+      <w:pPr>
+        <w:rPr>
+          <w:lang w:val="en-US"/>
+        </w:rPr>
+      </w:pPr>
+    </w:p>
+    <w:p>
+      <w:pPr>
+        <w:rPr>
+          <w:lang w:val="en-US"/>
+        </w:rPr>
+      </w:pPr>
+    </w:p>
+    <w:p>
+      <w:pPr>
+        <w:rPr>
+          <w:lang w:val="en-US"/>
+        </w:rPr>
+      </w:pPr>
+    </w:p>
+    <w:p>
+      <w:pPr>
+        <w:rPr>
+          <w:lang w:val="en-US"/>
+        </w:rPr>
+      </w:pPr>
+    </w:p>
+    <w:p>
+      <w:pPr>
+        <w:rPr>
+          <w:lang w:val="en-US"/>
+        </w:rPr>
+      </w:pPr>
+    </w:p>
+    <w:p>
+      <w:pPr>
+        <w:rPr>
+          <w:lang w:val="en-US"/>
+        </w:rPr>
+      </w:pPr>
+    </w:p>
+    <w:p>
+      <w:pPr>
+        <w:rPr>
+          <w:lang w:val="en-US"/>
+        </w:rPr>
+      </w:pPr>
+    </w:p>
+    <w:p>
+      <w:pPr>
+        <w:rPr>
+          <w:lang w:val="en-US"/>
+        </w:rPr>
+      </w:pPr>
+    </w:p>
+    <w:p>
+      <w:pPr>
+        <w:rPr>
+          <w:lang w:val="en-US"/>
+        </w:rPr>
+      </w:pPr>
+    </w:p>
+    <w:p>
+      <w:pPr>
+        <w:rPr>
+          <w:lang w:val="en-US"/>
+        </w:rPr>
+      </w:pPr>
+    </w:p>
+    <w:p>
+      <w:pPr>
+        <w:rPr>
+          <w:lang w:val="en-US"/>
+        </w:rPr>
+      </w:pPr>
+    </w:p>
+    <w:p>
+      <w:pPr>
+        <w:rPr>
+          <w:lang w:val="en-US"/>
+        </w:rPr>
+      </w:pPr>
+    </w:p>
+    <w:p>
+      <w:pPr>
+        <w:rPr>
+          <w:lang w:val="en-US"/>
+        </w:rPr>
+      </w:pPr>
+    </w:p>
+    <w:p>
+      <w:pPr>
+        <w:rPr>
+          <w:lang w:val="en-US"/>
+        </w:rPr>
+      </w:pPr>
+    </w:p>
+    <w:p>
+      <w:pPr>
+        <w:rPr>
+          <w:lang w:val="en-US"/>
+        </w:rPr>
+      </w:pPr>
+    </w:p>
+    <w:p>
+      <w:pPr>
+        <w:rPr>
+          <w:lang w:val="en-US"/>
+        </w:rPr>
+      </w:pPr>
+    </w:p>
+    <w:p>
+      <w:pPr>
+        <w:rPr>
+          <w:lang w:val="en-US"/>
+        </w:rPr>
+      </w:pPr>
+    </w:p>
+    <w:p>
+      <w:pPr>
+        <w:rPr>
+          <w:lang w:val="en-US"/>
+        </w:rPr>
+      </w:pPr>
+    </w:p>
+    <w:p>
+      <w:pPr>
+        <w:rPr>
+          <w:lang w:val="en-US"/>
+        </w:rPr>
+      </w:pPr>
+    </w:p>
+    <w:p>
+      <w:pPr>
+        <w:rPr>
+          <w:lang w:val="en-US"/>
+        </w:rPr>
+      </w:pPr>
     </w:p>
     <w:p>
       <w:pPr>
@@ -226,6 +554,472 @@
     <w:p>
       <w:pPr>
         <w:pStyle w:val="ListParagraph"/>
+        <w:rPr>
+          <w:lang w:val="en-US"/>
+        </w:rPr>
+      </w:pPr>
+    </w:p>
+    <w:p>
+      <w:pPr>
+        <w:pStyle w:val="ListParagraph"/>
+        <w:rPr>
+          <w:lang w:val="en-US"/>
+        </w:rPr>
+      </w:pPr>
+    </w:p>
+    <w:p>
+      <w:pPr>
+        <w:pStyle w:val="ListParagraph"/>
+        <w:rPr>
+          <w:lang w:val="en-US"/>
+        </w:rPr>
+      </w:pPr>
+    </w:p>
+    <w:p>
+      <w:pPr>
+        <w:pStyle w:val="ListParagraph"/>
+        <w:rPr>
+          <w:lang w:val="en-US"/>
+        </w:rPr>
+      </w:pPr>
+    </w:p>
+    <w:p>
+      <w:pPr>
+        <w:pStyle w:val="ListParagraph"/>
+        <w:rPr>
+          <w:lang w:val="en-US"/>
+        </w:rPr>
+      </w:pPr>
+    </w:p>
+    <w:p>
+      <w:pPr>
+        <w:pStyle w:val="ListParagraph"/>
+        <w:rPr>
+          <w:lang w:val="en-US"/>
+        </w:rPr>
+      </w:pPr>
+      <w:r>
+        <w:rPr>
+          <w:noProof/>
+          <w:lang w:val="en-US"/>
+        </w:rPr>
+        <w:drawing>
+          <wp:anchor distT="0" distB="0" distL="114300" distR="114300" simplePos="0" relativeHeight="251659264" behindDoc="0" locked="0" layoutInCell="1" allowOverlap="1" wp14:anchorId="5A26925D" wp14:editId="538D255C">
+            <wp:simplePos x="0" y="0"/>
+            <wp:positionH relativeFrom="column">
+              <wp:posOffset>2940685</wp:posOffset>
+            </wp:positionH>
+            <wp:positionV relativeFrom="paragraph">
+              <wp:posOffset>137525</wp:posOffset>
+            </wp:positionV>
+            <wp:extent cx="3291840" cy="5862932"/>
+            <wp:effectExtent l="0" t="0" r="0" b="5080"/>
+            <wp:wrapNone/>
+            <wp:docPr id="10" name="Picture 10"/>
+            <wp:cNvGraphicFramePr>
+              <a:graphicFrameLocks xmlns:a="http://schemas.openxmlformats.org/drawingml/2006/main" noChangeAspect="1"/>
+            </wp:cNvGraphicFramePr>
+            <a:graphic xmlns:a="http://schemas.openxmlformats.org/drawingml/2006/main">
+              <a:graphicData uri="http://schemas.openxmlformats.org/drawingml/2006/picture">
+                <pic:pic xmlns:pic="http://schemas.openxmlformats.org/drawingml/2006/picture">
+                  <pic:nvPicPr>
+                    <pic:cNvPr id="10" name="later.jpeg"/>
+                    <pic:cNvPicPr/>
+                  </pic:nvPicPr>
+                  <pic:blipFill>
+                    <a:blip r:embed="rId6" cstate="print">
+                      <a:extLst>
+                        <a:ext uri="{28A0092B-C50C-407E-A947-70E740481C1C}">
+                          <a14:useLocalDpi xmlns:a14="http://schemas.microsoft.com/office/drawing/2010/main" val="0"/>
+                        </a:ext>
+                      </a:extLst>
+                    </a:blip>
+                    <a:stretch>
+                      <a:fillRect/>
+                    </a:stretch>
+                  </pic:blipFill>
+                  <pic:spPr>
+                    <a:xfrm>
+                      <a:off x="0" y="0"/>
+                      <a:ext cx="3291840" cy="5862932"/>
+                    </a:xfrm>
+                    <a:prstGeom prst="rect">
+                      <a:avLst/>
+                    </a:prstGeom>
+                  </pic:spPr>
+                </pic:pic>
+              </a:graphicData>
+            </a:graphic>
+            <wp14:sizeRelH relativeFrom="margin">
+              <wp14:pctWidth>0</wp14:pctWidth>
+            </wp14:sizeRelH>
+            <wp14:sizeRelV relativeFrom="margin">
+              <wp14:pctHeight>0</wp14:pctHeight>
+            </wp14:sizeRelV>
+          </wp:anchor>
+        </w:drawing>
+      </w:r>
+      <w:r>
+        <w:rPr>
+          <w:noProof/>
+          <w:lang w:val="en-US"/>
+        </w:rPr>
+        <w:drawing>
+          <wp:anchor distT="0" distB="0" distL="114300" distR="114300" simplePos="0" relativeHeight="251660288" behindDoc="0" locked="0" layoutInCell="1" allowOverlap="1" wp14:anchorId="2978AE11" wp14:editId="1E7E06B1">
+            <wp:simplePos x="0" y="0"/>
+            <wp:positionH relativeFrom="column">
+              <wp:posOffset>-517525</wp:posOffset>
+            </wp:positionH>
+            <wp:positionV relativeFrom="paragraph">
+              <wp:posOffset>119380</wp:posOffset>
+            </wp:positionV>
+            <wp:extent cx="3302000" cy="5880100"/>
+            <wp:effectExtent l="0" t="0" r="0" b="0"/>
+            <wp:wrapNone/>
+            <wp:docPr id="9" name="Picture 9"/>
+            <wp:cNvGraphicFramePr>
+              <a:graphicFrameLocks xmlns:a="http://schemas.openxmlformats.org/drawingml/2006/main" noChangeAspect="1"/>
+            </wp:cNvGraphicFramePr>
+            <a:graphic xmlns:a="http://schemas.openxmlformats.org/drawingml/2006/main">
+              <a:graphicData uri="http://schemas.openxmlformats.org/drawingml/2006/picture">
+                <pic:pic xmlns:pic="http://schemas.openxmlformats.org/drawingml/2006/picture">
+                  <pic:nvPicPr>
+                    <pic:cNvPr id="9" name="sofort.jpeg"/>
+                    <pic:cNvPicPr/>
+                  </pic:nvPicPr>
+                  <pic:blipFill>
+                    <a:blip r:embed="rId7" cstate="print">
+                      <a:extLst>
+                        <a:ext uri="{28A0092B-C50C-407E-A947-70E740481C1C}">
+                          <a14:useLocalDpi xmlns:a14="http://schemas.microsoft.com/office/drawing/2010/main" val="0"/>
+                        </a:ext>
+                      </a:extLst>
+                    </a:blip>
+                    <a:stretch>
+                      <a:fillRect/>
+                    </a:stretch>
+                  </pic:blipFill>
+                  <pic:spPr>
+                    <a:xfrm>
+                      <a:off x="0" y="0"/>
+                      <a:ext cx="3302000" cy="5880100"/>
+                    </a:xfrm>
+                    <a:prstGeom prst="rect">
+                      <a:avLst/>
+                    </a:prstGeom>
+                  </pic:spPr>
+                </pic:pic>
+              </a:graphicData>
+            </a:graphic>
+            <wp14:sizeRelH relativeFrom="margin">
+              <wp14:pctWidth>0</wp14:pctWidth>
+            </wp14:sizeRelH>
+            <wp14:sizeRelV relativeFrom="margin">
+              <wp14:pctHeight>0</wp14:pctHeight>
+            </wp14:sizeRelV>
+          </wp:anchor>
+        </w:drawing>
+      </w:r>
+    </w:p>
+    <w:p>
+      <w:pPr>
+        <w:pStyle w:val="ListParagraph"/>
+        <w:rPr>
+          <w:lang w:val="en-US"/>
+        </w:rPr>
+      </w:pPr>
+    </w:p>
+    <w:p>
+      <w:pPr>
+        <w:pStyle w:val="ListParagraph"/>
+        <w:rPr>
+          <w:lang w:val="en-US"/>
+        </w:rPr>
+      </w:pPr>
+    </w:p>
+    <w:p>
+      <w:pPr>
+        <w:pStyle w:val="ListParagraph"/>
+        <w:rPr>
+          <w:lang w:val="en-US"/>
+        </w:rPr>
+      </w:pPr>
+    </w:p>
+    <w:p>
+      <w:pPr>
+        <w:pStyle w:val="ListParagraph"/>
+        <w:rPr>
+          <w:lang w:val="en-US"/>
+        </w:rPr>
+      </w:pPr>
+    </w:p>
+    <w:p>
+      <w:pPr>
+        <w:pStyle w:val="ListParagraph"/>
+        <w:rPr>
+          <w:lang w:val="en-US"/>
+        </w:rPr>
+      </w:pPr>
+    </w:p>
+    <w:p>
+      <w:pPr>
+        <w:pStyle w:val="ListParagraph"/>
+        <w:rPr>
+          <w:lang w:val="en-US"/>
+        </w:rPr>
+      </w:pPr>
+    </w:p>
+    <w:p>
+      <w:pPr>
+        <w:pStyle w:val="ListParagraph"/>
+        <w:rPr>
+          <w:lang w:val="en-US"/>
+        </w:rPr>
+      </w:pPr>
+    </w:p>
+    <w:p>
+      <w:pPr>
+        <w:pStyle w:val="ListParagraph"/>
+        <w:rPr>
+          <w:lang w:val="en-US"/>
+        </w:rPr>
+      </w:pPr>
+    </w:p>
+    <w:p>
+      <w:pPr>
+        <w:pStyle w:val="ListParagraph"/>
+        <w:rPr>
+          <w:lang w:val="en-US"/>
+        </w:rPr>
+      </w:pPr>
+    </w:p>
+    <w:p>
+      <w:pPr>
+        <w:pStyle w:val="ListParagraph"/>
+        <w:rPr>
+          <w:lang w:val="en-US"/>
+        </w:rPr>
+      </w:pPr>
+    </w:p>
+    <w:p>
+      <w:pPr>
+        <w:pStyle w:val="ListParagraph"/>
+        <w:rPr>
+          <w:lang w:val="en-US"/>
+        </w:rPr>
+      </w:pPr>
+    </w:p>
+    <w:p>
+      <w:pPr>
+        <w:pStyle w:val="ListParagraph"/>
+        <w:rPr>
+          <w:lang w:val="en-US"/>
+        </w:rPr>
+      </w:pPr>
+    </w:p>
+    <w:p>
+      <w:pPr>
+        <w:pStyle w:val="ListParagraph"/>
+        <w:rPr>
+          <w:lang w:val="en-US"/>
+        </w:rPr>
+      </w:pPr>
+    </w:p>
+    <w:p>
+      <w:pPr>
+        <w:pStyle w:val="ListParagraph"/>
+        <w:rPr>
+          <w:lang w:val="en-US"/>
+        </w:rPr>
+      </w:pPr>
+    </w:p>
+    <w:p>
+      <w:pPr>
+        <w:pStyle w:val="ListParagraph"/>
+        <w:rPr>
+          <w:lang w:val="en-US"/>
+        </w:rPr>
+      </w:pPr>
+    </w:p>
+    <w:p>
+      <w:pPr>
+        <w:pStyle w:val="ListParagraph"/>
+        <w:rPr>
+          <w:lang w:val="en-US"/>
+        </w:rPr>
+      </w:pPr>
+    </w:p>
+    <w:p>
+      <w:pPr>
+        <w:pStyle w:val="ListParagraph"/>
+        <w:rPr>
+          <w:lang w:val="en-US"/>
+        </w:rPr>
+      </w:pPr>
+    </w:p>
+    <w:p>
+      <w:pPr>
+        <w:pStyle w:val="ListParagraph"/>
+        <w:rPr>
+          <w:lang w:val="en-US"/>
+        </w:rPr>
+      </w:pPr>
+    </w:p>
+    <w:p>
+      <w:pPr>
+        <w:pStyle w:val="ListParagraph"/>
+        <w:rPr>
+          <w:lang w:val="en-US"/>
+        </w:rPr>
+      </w:pPr>
+    </w:p>
+    <w:p>
+      <w:pPr>
+        <w:pStyle w:val="ListParagraph"/>
+        <w:rPr>
+          <w:lang w:val="en-US"/>
+        </w:rPr>
+      </w:pPr>
+    </w:p>
+    <w:p>
+      <w:pPr>
+        <w:pStyle w:val="ListParagraph"/>
+        <w:rPr>
+          <w:lang w:val="en-US"/>
+        </w:rPr>
+      </w:pPr>
+    </w:p>
+    <w:p>
+      <w:pPr>
+        <w:pStyle w:val="ListParagraph"/>
+        <w:rPr>
+          <w:lang w:val="en-US"/>
+        </w:rPr>
+      </w:pPr>
+    </w:p>
+    <w:p>
+      <w:pPr>
+        <w:pStyle w:val="ListParagraph"/>
+        <w:rPr>
+          <w:lang w:val="en-US"/>
+        </w:rPr>
+      </w:pPr>
+    </w:p>
+    <w:p>
+      <w:pPr>
+        <w:pStyle w:val="ListParagraph"/>
+        <w:rPr>
+          <w:lang w:val="en-US"/>
+        </w:rPr>
+      </w:pPr>
+    </w:p>
+    <w:p>
+      <w:pPr>
+        <w:pStyle w:val="ListParagraph"/>
+        <w:rPr>
+          <w:lang w:val="en-US"/>
+        </w:rPr>
+      </w:pPr>
+    </w:p>
+    <w:p>
+      <w:pPr>
+        <w:pStyle w:val="ListParagraph"/>
+        <w:rPr>
+          <w:lang w:val="en-US"/>
+        </w:rPr>
+      </w:pPr>
+    </w:p>
+    <w:p>
+      <w:pPr>
+        <w:pStyle w:val="ListParagraph"/>
+        <w:rPr>
+          <w:lang w:val="en-US"/>
+        </w:rPr>
+      </w:pPr>
+    </w:p>
+    <w:p>
+      <w:pPr>
+        <w:pStyle w:val="ListParagraph"/>
+        <w:rPr>
+          <w:lang w:val="en-US"/>
+        </w:rPr>
+      </w:pPr>
+    </w:p>
+    <w:p>
+      <w:pPr>
+        <w:pStyle w:val="ListParagraph"/>
+        <w:rPr>
+          <w:lang w:val="en-US"/>
+        </w:rPr>
+      </w:pPr>
+    </w:p>
+    <w:p>
+      <w:pPr>
+        <w:pStyle w:val="ListParagraph"/>
+        <w:rPr>
+          <w:lang w:val="en-US"/>
+        </w:rPr>
+      </w:pPr>
+    </w:p>
+    <w:p>
+      <w:pPr>
+        <w:pStyle w:val="ListParagraph"/>
+        <w:rPr>
+          <w:lang w:val="en-US"/>
+        </w:rPr>
+      </w:pPr>
+    </w:p>
+    <w:p>
+      <w:pPr>
+        <w:pStyle w:val="ListParagraph"/>
+        <w:rPr>
+          <w:lang w:val="en-US"/>
+        </w:rPr>
+      </w:pPr>
+    </w:p>
+    <w:p>
+      <w:pPr>
+        <w:pStyle w:val="ListParagraph"/>
+        <w:rPr>
+          <w:lang w:val="en-US"/>
+        </w:rPr>
+      </w:pPr>
+    </w:p>
+    <w:p>
+      <w:pPr>
+        <w:pStyle w:val="ListParagraph"/>
+        <w:rPr>
+          <w:lang w:val="en-US"/>
+        </w:rPr>
+      </w:pPr>
+    </w:p>
+    <w:p>
+      <w:pPr>
+        <w:pStyle w:val="ListParagraph"/>
+        <w:rPr>
+          <w:lang w:val="en-US"/>
+        </w:rPr>
+      </w:pPr>
+    </w:p>
+    <w:p>
+      <w:pPr>
+        <w:pStyle w:val="ListParagraph"/>
+        <w:rPr>
+          <w:lang w:val="en-US"/>
+        </w:rPr>
+      </w:pPr>
+    </w:p>
+    <w:p>
+      <w:pPr>
+        <w:pStyle w:val="ListParagraph"/>
+        <w:rPr>
+          <w:lang w:val="en-US"/>
+        </w:rPr>
+      </w:pPr>
+    </w:p>
+    <w:p>
+      <w:pPr>
+        <w:pStyle w:val="ListParagraph"/>
         <w:numPr>
           <w:ilvl w:val="0"/>
           <w:numId w:val="1"/>
@@ -286,6 +1080,410 @@
     <w:p>
       <w:pPr>
         <w:pStyle w:val="ListParagraph"/>
+        <w:rPr>
+          <w:lang w:val="en-US"/>
+        </w:rPr>
+      </w:pPr>
+      <w:r>
+        <w:rPr>
+          <w:noProof/>
+          <w:lang w:val="en-US"/>
+        </w:rPr>
+        <w:drawing>
+          <wp:anchor distT="0" distB="0" distL="114300" distR="114300" simplePos="0" relativeHeight="251661312" behindDoc="0" locked="0" layoutInCell="1" allowOverlap="1" wp14:anchorId="219F2B34" wp14:editId="6FD20BA2">
+            <wp:simplePos x="0" y="0"/>
+            <wp:positionH relativeFrom="column">
+              <wp:posOffset>562854</wp:posOffset>
+            </wp:positionH>
+            <wp:positionV relativeFrom="paragraph">
+              <wp:posOffset>100037</wp:posOffset>
+            </wp:positionV>
+            <wp:extent cx="4557932" cy="8111574"/>
+            <wp:effectExtent l="0" t="0" r="1905" b="3810"/>
+            <wp:wrapNone/>
+            <wp:docPr id="4" name="Picture 4"/>
+            <wp:cNvGraphicFramePr>
+              <a:graphicFrameLocks xmlns:a="http://schemas.openxmlformats.org/drawingml/2006/main" noChangeAspect="1"/>
+            </wp:cNvGraphicFramePr>
+            <a:graphic xmlns:a="http://schemas.openxmlformats.org/drawingml/2006/main">
+              <a:graphicData uri="http://schemas.openxmlformats.org/drawingml/2006/picture">
+                <pic:pic xmlns:pic="http://schemas.openxmlformats.org/drawingml/2006/picture">
+                  <pic:nvPicPr>
+                    <pic:cNvPr id="4" name="dontknow.jpeg"/>
+                    <pic:cNvPicPr/>
+                  </pic:nvPicPr>
+                  <pic:blipFill>
+                    <a:blip r:embed="rId8">
+                      <a:extLst>
+                        <a:ext uri="{28A0092B-C50C-407E-A947-70E740481C1C}">
+                          <a14:useLocalDpi xmlns:a14="http://schemas.microsoft.com/office/drawing/2010/main" val="0"/>
+                        </a:ext>
+                      </a:extLst>
+                    </a:blip>
+                    <a:stretch>
+                      <a:fillRect/>
+                    </a:stretch>
+                  </pic:blipFill>
+                  <pic:spPr>
+                    <a:xfrm>
+                      <a:off x="0" y="0"/>
+                      <a:ext cx="4557932" cy="8111574"/>
+                    </a:xfrm>
+                    <a:prstGeom prst="rect">
+                      <a:avLst/>
+                    </a:prstGeom>
+                  </pic:spPr>
+                </pic:pic>
+              </a:graphicData>
+            </a:graphic>
+            <wp14:sizeRelH relativeFrom="margin">
+              <wp14:pctWidth>0</wp14:pctWidth>
+            </wp14:sizeRelH>
+            <wp14:sizeRelV relativeFrom="margin">
+              <wp14:pctHeight>0</wp14:pctHeight>
+            </wp14:sizeRelV>
+          </wp:anchor>
+        </w:drawing>
+      </w:r>
+    </w:p>
+    <w:p>
+      <w:pPr>
+        <w:pStyle w:val="ListParagraph"/>
+        <w:rPr>
+          <w:lang w:val="en-US"/>
+        </w:rPr>
+      </w:pPr>
+    </w:p>
+    <w:p>
+      <w:pPr>
+        <w:pStyle w:val="ListParagraph"/>
+        <w:rPr>
+          <w:lang w:val="en-US"/>
+        </w:rPr>
+      </w:pPr>
+    </w:p>
+    <w:p>
+      <w:pPr>
+        <w:pStyle w:val="ListParagraph"/>
+        <w:rPr>
+          <w:lang w:val="en-US"/>
+        </w:rPr>
+      </w:pPr>
+    </w:p>
+    <w:p>
+      <w:pPr>
+        <w:pStyle w:val="ListParagraph"/>
+        <w:rPr>
+          <w:lang w:val="en-US"/>
+        </w:rPr>
+      </w:pPr>
+    </w:p>
+    <w:p>
+      <w:pPr>
+        <w:pStyle w:val="ListParagraph"/>
+        <w:rPr>
+          <w:lang w:val="en-US"/>
+        </w:rPr>
+      </w:pPr>
+    </w:p>
+    <w:p>
+      <w:pPr>
+        <w:pStyle w:val="ListParagraph"/>
+        <w:rPr>
+          <w:lang w:val="en-US"/>
+        </w:rPr>
+      </w:pPr>
+    </w:p>
+    <w:p>
+      <w:pPr>
+        <w:pStyle w:val="ListParagraph"/>
+        <w:rPr>
+          <w:lang w:val="en-US"/>
+        </w:rPr>
+      </w:pPr>
+    </w:p>
+    <w:p>
+      <w:pPr>
+        <w:pStyle w:val="ListParagraph"/>
+        <w:rPr>
+          <w:lang w:val="en-US"/>
+        </w:rPr>
+      </w:pPr>
+    </w:p>
+    <w:p>
+      <w:pPr>
+        <w:pStyle w:val="ListParagraph"/>
+        <w:rPr>
+          <w:lang w:val="en-US"/>
+        </w:rPr>
+      </w:pPr>
+    </w:p>
+    <w:p>
+      <w:pPr>
+        <w:pStyle w:val="ListParagraph"/>
+        <w:rPr>
+          <w:lang w:val="en-US"/>
+        </w:rPr>
+      </w:pPr>
+    </w:p>
+    <w:p>
+      <w:pPr>
+        <w:pStyle w:val="ListParagraph"/>
+        <w:rPr>
+          <w:lang w:val="en-US"/>
+        </w:rPr>
+      </w:pPr>
+    </w:p>
+    <w:p>
+      <w:pPr>
+        <w:pStyle w:val="ListParagraph"/>
+        <w:rPr>
+          <w:lang w:val="en-US"/>
+        </w:rPr>
+      </w:pPr>
+    </w:p>
+    <w:p>
+      <w:pPr>
+        <w:pStyle w:val="ListParagraph"/>
+        <w:rPr>
+          <w:lang w:val="en-US"/>
+        </w:rPr>
+      </w:pPr>
+    </w:p>
+    <w:p>
+      <w:pPr>
+        <w:pStyle w:val="ListParagraph"/>
+        <w:rPr>
+          <w:lang w:val="en-US"/>
+        </w:rPr>
+      </w:pPr>
+    </w:p>
+    <w:p>
+      <w:pPr>
+        <w:pStyle w:val="ListParagraph"/>
+        <w:rPr>
+          <w:lang w:val="en-US"/>
+        </w:rPr>
+      </w:pPr>
+    </w:p>
+    <w:p>
+      <w:pPr>
+        <w:pStyle w:val="ListParagraph"/>
+        <w:rPr>
+          <w:lang w:val="en-US"/>
+        </w:rPr>
+      </w:pPr>
+    </w:p>
+    <w:p>
+      <w:pPr>
+        <w:pStyle w:val="ListParagraph"/>
+        <w:rPr>
+          <w:lang w:val="en-US"/>
+        </w:rPr>
+      </w:pPr>
+    </w:p>
+    <w:p>
+      <w:pPr>
+        <w:pStyle w:val="ListParagraph"/>
+        <w:rPr>
+          <w:lang w:val="en-US"/>
+        </w:rPr>
+      </w:pPr>
+    </w:p>
+    <w:p>
+      <w:pPr>
+        <w:pStyle w:val="ListParagraph"/>
+        <w:rPr>
+          <w:lang w:val="en-US"/>
+        </w:rPr>
+      </w:pPr>
+    </w:p>
+    <w:p>
+      <w:pPr>
+        <w:pStyle w:val="ListParagraph"/>
+        <w:rPr>
+          <w:lang w:val="en-US"/>
+        </w:rPr>
+      </w:pPr>
+    </w:p>
+    <w:p>
+      <w:pPr>
+        <w:pStyle w:val="ListParagraph"/>
+        <w:rPr>
+          <w:lang w:val="en-US"/>
+        </w:rPr>
+      </w:pPr>
+    </w:p>
+    <w:p>
+      <w:pPr>
+        <w:pStyle w:val="ListParagraph"/>
+        <w:rPr>
+          <w:lang w:val="en-US"/>
+        </w:rPr>
+      </w:pPr>
+    </w:p>
+    <w:p>
+      <w:pPr>
+        <w:pStyle w:val="ListParagraph"/>
+        <w:rPr>
+          <w:lang w:val="en-US"/>
+        </w:rPr>
+      </w:pPr>
+    </w:p>
+    <w:p>
+      <w:pPr>
+        <w:pStyle w:val="ListParagraph"/>
+        <w:rPr>
+          <w:lang w:val="en-US"/>
+        </w:rPr>
+      </w:pPr>
+    </w:p>
+    <w:p>
+      <w:pPr>
+        <w:pStyle w:val="ListParagraph"/>
+        <w:rPr>
+          <w:lang w:val="en-US"/>
+        </w:rPr>
+      </w:pPr>
+    </w:p>
+    <w:p>
+      <w:pPr>
+        <w:pStyle w:val="ListParagraph"/>
+        <w:rPr>
+          <w:lang w:val="en-US"/>
+        </w:rPr>
+      </w:pPr>
+    </w:p>
+    <w:p>
+      <w:pPr>
+        <w:pStyle w:val="ListParagraph"/>
+        <w:rPr>
+          <w:lang w:val="en-US"/>
+        </w:rPr>
+      </w:pPr>
+    </w:p>
+    <w:p>
+      <w:pPr>
+        <w:pStyle w:val="ListParagraph"/>
+        <w:rPr>
+          <w:lang w:val="en-US"/>
+        </w:rPr>
+      </w:pPr>
+    </w:p>
+    <w:p>
+      <w:pPr>
+        <w:pStyle w:val="ListParagraph"/>
+        <w:rPr>
+          <w:lang w:val="en-US"/>
+        </w:rPr>
+      </w:pPr>
+    </w:p>
+    <w:p>
+      <w:pPr>
+        <w:pStyle w:val="ListParagraph"/>
+        <w:rPr>
+          <w:lang w:val="en-US"/>
+        </w:rPr>
+      </w:pPr>
+    </w:p>
+    <w:p>
+      <w:pPr>
+        <w:pStyle w:val="ListParagraph"/>
+        <w:rPr>
+          <w:lang w:val="en-US"/>
+        </w:rPr>
+      </w:pPr>
+    </w:p>
+    <w:p>
+      <w:pPr>
+        <w:pStyle w:val="ListParagraph"/>
+        <w:rPr>
+          <w:lang w:val="en-US"/>
+        </w:rPr>
+      </w:pPr>
+    </w:p>
+    <w:p>
+      <w:pPr>
+        <w:pStyle w:val="ListParagraph"/>
+        <w:rPr>
+          <w:lang w:val="en-US"/>
+        </w:rPr>
+      </w:pPr>
+    </w:p>
+    <w:p>
+      <w:pPr>
+        <w:pStyle w:val="ListParagraph"/>
+        <w:rPr>
+          <w:lang w:val="en-US"/>
+        </w:rPr>
+      </w:pPr>
+    </w:p>
+    <w:p>
+      <w:pPr>
+        <w:pStyle w:val="ListParagraph"/>
+        <w:rPr>
+          <w:lang w:val="en-US"/>
+        </w:rPr>
+      </w:pPr>
+    </w:p>
+    <w:p>
+      <w:pPr>
+        <w:pStyle w:val="ListParagraph"/>
+        <w:rPr>
+          <w:lang w:val="en-US"/>
+        </w:rPr>
+      </w:pPr>
+    </w:p>
+    <w:p>
+      <w:pPr>
+        <w:pStyle w:val="ListParagraph"/>
+        <w:rPr>
+          <w:lang w:val="en-US"/>
+        </w:rPr>
+      </w:pPr>
+    </w:p>
+    <w:p>
+      <w:pPr>
+        <w:pStyle w:val="ListParagraph"/>
+        <w:rPr>
+          <w:lang w:val="en-US"/>
+        </w:rPr>
+      </w:pPr>
+    </w:p>
+    <w:p>
+      <w:pPr>
+        <w:pStyle w:val="ListParagraph"/>
+        <w:rPr>
+          <w:lang w:val="en-US"/>
+        </w:rPr>
+      </w:pPr>
+    </w:p>
+    <w:p>
+      <w:pPr>
+        <w:pStyle w:val="ListParagraph"/>
+        <w:rPr>
+          <w:lang w:val="en-US"/>
+        </w:rPr>
+      </w:pPr>
+    </w:p>
+    <w:p>
+      <w:pPr>
+        <w:pStyle w:val="ListParagraph"/>
+        <w:rPr>
+          <w:lang w:val="en-US"/>
+        </w:rPr>
+      </w:pPr>
+    </w:p>
+    <w:p>
+      <w:pPr>
+        <w:rPr>
+          <w:lang w:val="en-US"/>
+        </w:rPr>
+      </w:pPr>
+    </w:p>
+    <w:p>
+      <w:pPr>
+        <w:pStyle w:val="ListParagraph"/>
         <w:numPr>
           <w:ilvl w:val="0"/>
           <w:numId w:val="1"/>
@@ -298,6 +1496,7 @@
         <w:rPr>
           <w:lang w:val="en-US"/>
         </w:rPr>
+        <w:lastRenderedPageBreak/>
         <w:t xml:space="preserve">When you click on the first option for the crust menu and choose cheesy crust and afterwards on the picture. It isn’t </w:t>
       </w:r>
       <w:r>
@@ -326,6 +1525,456 @@
         </w:rPr>
         <w:t>Improvement: don’t have to menu option to choose a pizza</w:t>
       </w:r>
+    </w:p>
+    <w:p>
+      <w:pPr>
+        <w:pStyle w:val="ListParagraph"/>
+        <w:rPr>
+          <w:lang w:val="en-US"/>
+        </w:rPr>
+      </w:pPr>
+    </w:p>
+    <w:p>
+      <w:pPr>
+        <w:pStyle w:val="ListParagraph"/>
+        <w:rPr>
+          <w:lang w:val="en-US"/>
+        </w:rPr>
+      </w:pPr>
+    </w:p>
+    <w:p>
+      <w:pPr>
+        <w:pStyle w:val="ListParagraph"/>
+        <w:rPr>
+          <w:lang w:val="en-US"/>
+        </w:rPr>
+      </w:pPr>
+    </w:p>
+    <w:p>
+      <w:pPr>
+        <w:pStyle w:val="ListParagraph"/>
+        <w:rPr>
+          <w:lang w:val="en-US"/>
+        </w:rPr>
+      </w:pPr>
+    </w:p>
+    <w:p>
+      <w:pPr>
+        <w:pStyle w:val="ListParagraph"/>
+        <w:rPr>
+          <w:lang w:val="en-US"/>
+        </w:rPr>
+      </w:pPr>
+      <w:r>
+        <w:rPr>
+          <w:noProof/>
+          <w:lang w:val="en-US"/>
+        </w:rPr>
+        <w:drawing>
+          <wp:anchor distT="0" distB="0" distL="114300" distR="114300" simplePos="0" relativeHeight="251662336" behindDoc="0" locked="0" layoutInCell="1" allowOverlap="1" wp14:anchorId="2F283FDB" wp14:editId="59A917B4">
+            <wp:simplePos x="0" y="0"/>
+            <wp:positionH relativeFrom="column">
+              <wp:posOffset>-674712</wp:posOffset>
+            </wp:positionH>
+            <wp:positionV relativeFrom="paragraph">
+              <wp:posOffset>217463</wp:posOffset>
+            </wp:positionV>
+            <wp:extent cx="3446585" cy="6133753"/>
+            <wp:effectExtent l="0" t="0" r="0" b="635"/>
+            <wp:wrapNone/>
+            <wp:docPr id="5" name="Picture 5"/>
+            <wp:cNvGraphicFramePr>
+              <a:graphicFrameLocks xmlns:a="http://schemas.openxmlformats.org/drawingml/2006/main" noChangeAspect="1"/>
+            </wp:cNvGraphicFramePr>
+            <a:graphic xmlns:a="http://schemas.openxmlformats.org/drawingml/2006/main">
+              <a:graphicData uri="http://schemas.openxmlformats.org/drawingml/2006/picture">
+                <pic:pic xmlns:pic="http://schemas.openxmlformats.org/drawingml/2006/picture">
+                  <pic:nvPicPr>
+                    <pic:cNvPr id="5" name="crusty.jpeg"/>
+                    <pic:cNvPicPr/>
+                  </pic:nvPicPr>
+                  <pic:blipFill>
+                    <a:blip r:embed="rId9" cstate="print">
+                      <a:extLst>
+                        <a:ext uri="{28A0092B-C50C-407E-A947-70E740481C1C}">
+                          <a14:useLocalDpi xmlns:a14="http://schemas.microsoft.com/office/drawing/2010/main" val="0"/>
+                        </a:ext>
+                      </a:extLst>
+                    </a:blip>
+                    <a:stretch>
+                      <a:fillRect/>
+                    </a:stretch>
+                  </pic:blipFill>
+                  <pic:spPr>
+                    <a:xfrm>
+                      <a:off x="0" y="0"/>
+                      <a:ext cx="3458943" cy="6155745"/>
+                    </a:xfrm>
+                    <a:prstGeom prst="rect">
+                      <a:avLst/>
+                    </a:prstGeom>
+                  </pic:spPr>
+                </pic:pic>
+              </a:graphicData>
+            </a:graphic>
+            <wp14:sizeRelH relativeFrom="margin">
+              <wp14:pctWidth>0</wp14:pctWidth>
+            </wp14:sizeRelH>
+            <wp14:sizeRelV relativeFrom="margin">
+              <wp14:pctHeight>0</wp14:pctHeight>
+            </wp14:sizeRelV>
+          </wp:anchor>
+        </w:drawing>
+      </w:r>
+    </w:p>
+    <w:p>
+      <w:pPr>
+        <w:pStyle w:val="ListParagraph"/>
+        <w:rPr>
+          <w:lang w:val="en-US"/>
+        </w:rPr>
+      </w:pPr>
+      <w:r>
+        <w:rPr>
+          <w:noProof/>
+          <w:lang w:val="en-US"/>
+        </w:rPr>
+        <w:drawing>
+          <wp:anchor distT="0" distB="0" distL="114300" distR="114300" simplePos="0" relativeHeight="251663360" behindDoc="0" locked="0" layoutInCell="1" allowOverlap="1" wp14:anchorId="3800910A" wp14:editId="03E01B8F">
+            <wp:simplePos x="0" y="0"/>
+            <wp:positionH relativeFrom="column">
+              <wp:posOffset>3039159</wp:posOffset>
+            </wp:positionH>
+            <wp:positionV relativeFrom="paragraph">
+              <wp:posOffset>20203</wp:posOffset>
+            </wp:positionV>
+            <wp:extent cx="3446487" cy="6133578"/>
+            <wp:effectExtent l="0" t="0" r="0" b="635"/>
+            <wp:wrapNone/>
+            <wp:docPr id="6" name="Picture 6"/>
+            <wp:cNvGraphicFramePr>
+              <a:graphicFrameLocks xmlns:a="http://schemas.openxmlformats.org/drawingml/2006/main" noChangeAspect="1"/>
+            </wp:cNvGraphicFramePr>
+            <a:graphic xmlns:a="http://schemas.openxmlformats.org/drawingml/2006/main">
+              <a:graphicData uri="http://schemas.openxmlformats.org/drawingml/2006/picture">
+                <pic:pic xmlns:pic="http://schemas.openxmlformats.org/drawingml/2006/picture">
+                  <pic:nvPicPr>
+                    <pic:cNvPr id="6" name="crustgone.jpeg"/>
+                    <pic:cNvPicPr/>
+                  </pic:nvPicPr>
+                  <pic:blipFill>
+                    <a:blip r:embed="rId10" cstate="print">
+                      <a:extLst>
+                        <a:ext uri="{28A0092B-C50C-407E-A947-70E740481C1C}">
+                          <a14:useLocalDpi xmlns:a14="http://schemas.microsoft.com/office/drawing/2010/main" val="0"/>
+                        </a:ext>
+                      </a:extLst>
+                    </a:blip>
+                    <a:stretch>
+                      <a:fillRect/>
+                    </a:stretch>
+                  </pic:blipFill>
+                  <pic:spPr>
+                    <a:xfrm>
+                      <a:off x="0" y="0"/>
+                      <a:ext cx="3446487" cy="6133578"/>
+                    </a:xfrm>
+                    <a:prstGeom prst="rect">
+                      <a:avLst/>
+                    </a:prstGeom>
+                  </pic:spPr>
+                </pic:pic>
+              </a:graphicData>
+            </a:graphic>
+            <wp14:sizeRelH relativeFrom="margin">
+              <wp14:pctWidth>0</wp14:pctWidth>
+            </wp14:sizeRelH>
+            <wp14:sizeRelV relativeFrom="margin">
+              <wp14:pctHeight>0</wp14:pctHeight>
+            </wp14:sizeRelV>
+          </wp:anchor>
+        </w:drawing>
+      </w:r>
+    </w:p>
+    <w:p>
+      <w:pPr>
+        <w:pStyle w:val="ListParagraph"/>
+        <w:rPr>
+          <w:lang w:val="en-US"/>
+        </w:rPr>
+      </w:pPr>
+    </w:p>
+    <w:p>
+      <w:pPr>
+        <w:pStyle w:val="ListParagraph"/>
+        <w:rPr>
+          <w:lang w:val="en-US"/>
+        </w:rPr>
+      </w:pPr>
+    </w:p>
+    <w:p>
+      <w:pPr>
+        <w:pStyle w:val="ListParagraph"/>
+        <w:rPr>
+          <w:lang w:val="en-US"/>
+        </w:rPr>
+      </w:pPr>
+    </w:p>
+    <w:p>
+      <w:pPr>
+        <w:pStyle w:val="ListParagraph"/>
+        <w:rPr>
+          <w:lang w:val="en-US"/>
+        </w:rPr>
+      </w:pPr>
+    </w:p>
+    <w:p>
+      <w:pPr>
+        <w:pStyle w:val="ListParagraph"/>
+        <w:rPr>
+          <w:lang w:val="en-US"/>
+        </w:rPr>
+      </w:pPr>
+    </w:p>
+    <w:p>
+      <w:pPr>
+        <w:pStyle w:val="ListParagraph"/>
+        <w:rPr>
+          <w:lang w:val="en-US"/>
+        </w:rPr>
+      </w:pPr>
+    </w:p>
+    <w:p>
+      <w:pPr>
+        <w:pStyle w:val="ListParagraph"/>
+        <w:rPr>
+          <w:lang w:val="en-US"/>
+        </w:rPr>
+      </w:pPr>
+    </w:p>
+    <w:p>
+      <w:pPr>
+        <w:pStyle w:val="ListParagraph"/>
+        <w:rPr>
+          <w:lang w:val="en-US"/>
+        </w:rPr>
+      </w:pPr>
+    </w:p>
+    <w:p>
+      <w:pPr>
+        <w:pStyle w:val="ListParagraph"/>
+        <w:rPr>
+          <w:lang w:val="en-US"/>
+        </w:rPr>
+      </w:pPr>
+    </w:p>
+    <w:p>
+      <w:pPr>
+        <w:pStyle w:val="ListParagraph"/>
+        <w:rPr>
+          <w:lang w:val="en-US"/>
+        </w:rPr>
+      </w:pPr>
+    </w:p>
+    <w:p>
+      <w:pPr>
+        <w:pStyle w:val="ListParagraph"/>
+        <w:rPr>
+          <w:lang w:val="en-US"/>
+        </w:rPr>
+      </w:pPr>
+    </w:p>
+    <w:p>
+      <w:pPr>
+        <w:pStyle w:val="ListParagraph"/>
+        <w:rPr>
+          <w:lang w:val="en-US"/>
+        </w:rPr>
+      </w:pPr>
+    </w:p>
+    <w:p>
+      <w:pPr>
+        <w:pStyle w:val="ListParagraph"/>
+        <w:rPr>
+          <w:lang w:val="en-US"/>
+        </w:rPr>
+      </w:pPr>
+    </w:p>
+    <w:p>
+      <w:pPr>
+        <w:pStyle w:val="ListParagraph"/>
+        <w:rPr>
+          <w:lang w:val="en-US"/>
+        </w:rPr>
+      </w:pPr>
+    </w:p>
+    <w:p>
+      <w:pPr>
+        <w:pStyle w:val="ListParagraph"/>
+        <w:rPr>
+          <w:lang w:val="en-US"/>
+        </w:rPr>
+      </w:pPr>
+    </w:p>
+    <w:p>
+      <w:pPr>
+        <w:pStyle w:val="ListParagraph"/>
+        <w:rPr>
+          <w:lang w:val="en-US"/>
+        </w:rPr>
+      </w:pPr>
+    </w:p>
+    <w:p>
+      <w:pPr>
+        <w:pStyle w:val="ListParagraph"/>
+        <w:rPr>
+          <w:lang w:val="en-US"/>
+        </w:rPr>
+      </w:pPr>
+    </w:p>
+    <w:p>
+      <w:pPr>
+        <w:pStyle w:val="ListParagraph"/>
+        <w:rPr>
+          <w:lang w:val="en-US"/>
+        </w:rPr>
+      </w:pPr>
+    </w:p>
+    <w:p>
+      <w:pPr>
+        <w:pStyle w:val="ListParagraph"/>
+        <w:rPr>
+          <w:lang w:val="en-US"/>
+        </w:rPr>
+      </w:pPr>
+    </w:p>
+    <w:p>
+      <w:pPr>
+        <w:pStyle w:val="ListParagraph"/>
+        <w:rPr>
+          <w:lang w:val="en-US"/>
+        </w:rPr>
+      </w:pPr>
+    </w:p>
+    <w:p>
+      <w:pPr>
+        <w:pStyle w:val="ListParagraph"/>
+        <w:rPr>
+          <w:lang w:val="en-US"/>
+        </w:rPr>
+      </w:pPr>
+    </w:p>
+    <w:p>
+      <w:pPr>
+        <w:pStyle w:val="ListParagraph"/>
+        <w:rPr>
+          <w:lang w:val="en-US"/>
+        </w:rPr>
+      </w:pPr>
+    </w:p>
+    <w:p>
+      <w:pPr>
+        <w:pStyle w:val="ListParagraph"/>
+        <w:rPr>
+          <w:lang w:val="en-US"/>
+        </w:rPr>
+      </w:pPr>
+    </w:p>
+    <w:p>
+      <w:pPr>
+        <w:pStyle w:val="ListParagraph"/>
+        <w:rPr>
+          <w:lang w:val="en-US"/>
+        </w:rPr>
+      </w:pPr>
+    </w:p>
+    <w:p>
+      <w:pPr>
+        <w:pStyle w:val="ListParagraph"/>
+        <w:rPr>
+          <w:lang w:val="en-US"/>
+        </w:rPr>
+      </w:pPr>
+    </w:p>
+    <w:p>
+      <w:pPr>
+        <w:pStyle w:val="ListParagraph"/>
+        <w:rPr>
+          <w:lang w:val="en-US"/>
+        </w:rPr>
+      </w:pPr>
+    </w:p>
+    <w:p>
+      <w:pPr>
+        <w:pStyle w:val="ListParagraph"/>
+        <w:rPr>
+          <w:lang w:val="en-US"/>
+        </w:rPr>
+      </w:pPr>
+    </w:p>
+    <w:p>
+      <w:pPr>
+        <w:pStyle w:val="ListParagraph"/>
+        <w:rPr>
+          <w:lang w:val="en-US"/>
+        </w:rPr>
+      </w:pPr>
+    </w:p>
+    <w:p>
+      <w:pPr>
+        <w:pStyle w:val="ListParagraph"/>
+        <w:rPr>
+          <w:lang w:val="en-US"/>
+        </w:rPr>
+      </w:pPr>
+    </w:p>
+    <w:p>
+      <w:pPr>
+        <w:pStyle w:val="ListParagraph"/>
+        <w:rPr>
+          <w:lang w:val="en-US"/>
+        </w:rPr>
+      </w:pPr>
+    </w:p>
+    <w:p>
+      <w:pPr>
+        <w:pStyle w:val="ListParagraph"/>
+        <w:rPr>
+          <w:lang w:val="en-US"/>
+        </w:rPr>
+      </w:pPr>
+    </w:p>
+    <w:p>
+      <w:pPr>
+        <w:pStyle w:val="ListParagraph"/>
+        <w:rPr>
+          <w:lang w:val="en-US"/>
+        </w:rPr>
+      </w:pPr>
+    </w:p>
+    <w:p>
+      <w:pPr>
+        <w:rPr>
+          <w:noProof/>
+          <w:lang w:val="en-US"/>
+        </w:rPr>
+        <w:sectPr>
+          <w:pgSz w:w="11900" w:h="16840"/>
+          <w:pgMar w:top="1417" w:right="1417" w:bottom="1134" w:left="1417" w:header="708" w:footer="708" w:gutter="0"/>
+          <w:cols w:space="708"/>
+          <w:docGrid w:linePitch="360"/>
+        </w:sectPr>
+      </w:pPr>
+    </w:p>
+    <w:p>
+      <w:pPr>
+        <w:tabs>
+          <w:tab w:val="left" w:pos="1972"/>
+        </w:tabs>
+        <w:rPr>
+          <w:lang w:val="en-US"/>
+        </w:rPr>
+      </w:pPr>
     </w:p>
     <w:p>
       <w:pPr>
@@ -376,6 +2025,419 @@
     <w:p>
       <w:pPr>
         <w:pStyle w:val="ListParagraph"/>
+        <w:rPr>
+          <w:lang w:val="en-US"/>
+        </w:rPr>
+      </w:pPr>
+      <w:r>
+        <w:rPr>
+          <w:noProof/>
+          <w:lang w:val="en-US"/>
+        </w:rPr>
+        <w:drawing>
+          <wp:anchor distT="0" distB="0" distL="114300" distR="114300" simplePos="0" relativeHeight="251664384" behindDoc="0" locked="0" layoutInCell="1" allowOverlap="1" wp14:anchorId="33557536" wp14:editId="4F9BC929">
+            <wp:simplePos x="0" y="0"/>
+            <wp:positionH relativeFrom="column">
+              <wp:posOffset>506974</wp:posOffset>
+            </wp:positionH>
+            <wp:positionV relativeFrom="paragraph">
+              <wp:posOffset>83039</wp:posOffset>
+            </wp:positionV>
+            <wp:extent cx="4543425" cy="8086090"/>
+            <wp:effectExtent l="0" t="0" r="3175" b="3810"/>
+            <wp:wrapNone/>
+            <wp:docPr id="7" name="Picture 7"/>
+            <wp:cNvGraphicFramePr>
+              <a:graphicFrameLocks xmlns:a="http://schemas.openxmlformats.org/drawingml/2006/main" noChangeAspect="1"/>
+            </wp:cNvGraphicFramePr>
+            <a:graphic xmlns:a="http://schemas.openxmlformats.org/drawingml/2006/main">
+              <a:graphicData uri="http://schemas.openxmlformats.org/drawingml/2006/picture">
+                <pic:pic xmlns:pic="http://schemas.openxmlformats.org/drawingml/2006/picture">
+                  <pic:nvPicPr>
+                    <pic:cNvPr id="7" name="alpha.jpeg"/>
+                    <pic:cNvPicPr/>
+                  </pic:nvPicPr>
+                  <pic:blipFill>
+                    <a:blip r:embed="rId11">
+                      <a:extLst>
+                        <a:ext uri="{28A0092B-C50C-407E-A947-70E740481C1C}">
+                          <a14:useLocalDpi xmlns:a14="http://schemas.microsoft.com/office/drawing/2010/main" val="0"/>
+                        </a:ext>
+                      </a:extLst>
+                    </a:blip>
+                    <a:stretch>
+                      <a:fillRect/>
+                    </a:stretch>
+                  </pic:blipFill>
+                  <pic:spPr>
+                    <a:xfrm>
+                      <a:off x="0" y="0"/>
+                      <a:ext cx="4543425" cy="8086090"/>
+                    </a:xfrm>
+                    <a:prstGeom prst="rect">
+                      <a:avLst/>
+                    </a:prstGeom>
+                  </pic:spPr>
+                </pic:pic>
+              </a:graphicData>
+            </a:graphic>
+            <wp14:sizeRelH relativeFrom="margin">
+              <wp14:pctWidth>0</wp14:pctWidth>
+            </wp14:sizeRelH>
+            <wp14:sizeRelV relativeFrom="margin">
+              <wp14:pctHeight>0</wp14:pctHeight>
+            </wp14:sizeRelV>
+          </wp:anchor>
+        </w:drawing>
+      </w:r>
+    </w:p>
+    <w:p>
+      <w:pPr>
+        <w:pStyle w:val="ListParagraph"/>
+        <w:rPr>
+          <w:lang w:val="en-US"/>
+        </w:rPr>
+      </w:pPr>
+    </w:p>
+    <w:p>
+      <w:pPr>
+        <w:pStyle w:val="ListParagraph"/>
+        <w:rPr>
+          <w:lang w:val="en-US"/>
+        </w:rPr>
+      </w:pPr>
+    </w:p>
+    <w:p>
+      <w:pPr>
+        <w:pStyle w:val="ListParagraph"/>
+        <w:rPr>
+          <w:lang w:val="en-US"/>
+        </w:rPr>
+      </w:pPr>
+    </w:p>
+    <w:p>
+      <w:pPr>
+        <w:pStyle w:val="ListParagraph"/>
+        <w:rPr>
+          <w:lang w:val="en-US"/>
+        </w:rPr>
+      </w:pPr>
+    </w:p>
+    <w:p>
+      <w:pPr>
+        <w:pStyle w:val="ListParagraph"/>
+        <w:rPr>
+          <w:lang w:val="en-US"/>
+        </w:rPr>
+      </w:pPr>
+    </w:p>
+    <w:p>
+      <w:pPr>
+        <w:pStyle w:val="ListParagraph"/>
+        <w:rPr>
+          <w:lang w:val="en-US"/>
+        </w:rPr>
+      </w:pPr>
+    </w:p>
+    <w:p>
+      <w:pPr>
+        <w:pStyle w:val="ListParagraph"/>
+        <w:rPr>
+          <w:lang w:val="en-US"/>
+        </w:rPr>
+      </w:pPr>
+    </w:p>
+    <w:p>
+      <w:pPr>
+        <w:pStyle w:val="ListParagraph"/>
+        <w:rPr>
+          <w:lang w:val="en-US"/>
+        </w:rPr>
+      </w:pPr>
+    </w:p>
+    <w:p>
+      <w:pPr>
+        <w:pStyle w:val="ListParagraph"/>
+        <w:rPr>
+          <w:lang w:val="en-US"/>
+        </w:rPr>
+      </w:pPr>
+    </w:p>
+    <w:p>
+      <w:pPr>
+        <w:pStyle w:val="ListParagraph"/>
+        <w:rPr>
+          <w:lang w:val="en-US"/>
+        </w:rPr>
+      </w:pPr>
+    </w:p>
+    <w:p>
+      <w:pPr>
+        <w:pStyle w:val="ListParagraph"/>
+        <w:rPr>
+          <w:lang w:val="en-US"/>
+        </w:rPr>
+      </w:pPr>
+    </w:p>
+    <w:p>
+      <w:pPr>
+        <w:pStyle w:val="ListParagraph"/>
+        <w:rPr>
+          <w:lang w:val="en-US"/>
+        </w:rPr>
+      </w:pPr>
+    </w:p>
+    <w:p>
+      <w:pPr>
+        <w:pStyle w:val="ListParagraph"/>
+        <w:rPr>
+          <w:lang w:val="en-US"/>
+        </w:rPr>
+      </w:pPr>
+    </w:p>
+    <w:p>
+      <w:pPr>
+        <w:pStyle w:val="ListParagraph"/>
+        <w:rPr>
+          <w:lang w:val="en-US"/>
+        </w:rPr>
+      </w:pPr>
+    </w:p>
+    <w:p>
+      <w:pPr>
+        <w:pStyle w:val="ListParagraph"/>
+        <w:rPr>
+          <w:lang w:val="en-US"/>
+        </w:rPr>
+      </w:pPr>
+    </w:p>
+    <w:p>
+      <w:pPr>
+        <w:pStyle w:val="ListParagraph"/>
+        <w:rPr>
+          <w:lang w:val="en-US"/>
+        </w:rPr>
+      </w:pPr>
+    </w:p>
+    <w:p>
+      <w:pPr>
+        <w:pStyle w:val="ListParagraph"/>
+        <w:rPr>
+          <w:lang w:val="en-US"/>
+        </w:rPr>
+      </w:pPr>
+    </w:p>
+    <w:p>
+      <w:pPr>
+        <w:pStyle w:val="ListParagraph"/>
+        <w:rPr>
+          <w:lang w:val="en-US"/>
+        </w:rPr>
+      </w:pPr>
+    </w:p>
+    <w:p>
+      <w:pPr>
+        <w:pStyle w:val="ListParagraph"/>
+        <w:rPr>
+          <w:lang w:val="en-US"/>
+        </w:rPr>
+      </w:pPr>
+    </w:p>
+    <w:p>
+      <w:pPr>
+        <w:pStyle w:val="ListParagraph"/>
+        <w:rPr>
+          <w:lang w:val="en-US"/>
+        </w:rPr>
+      </w:pPr>
+    </w:p>
+    <w:p>
+      <w:pPr>
+        <w:pStyle w:val="ListParagraph"/>
+        <w:rPr>
+          <w:lang w:val="en-US"/>
+        </w:rPr>
+      </w:pPr>
+    </w:p>
+    <w:p>
+      <w:pPr>
+        <w:pStyle w:val="ListParagraph"/>
+        <w:rPr>
+          <w:lang w:val="en-US"/>
+        </w:rPr>
+      </w:pPr>
+    </w:p>
+    <w:p>
+      <w:pPr>
+        <w:pStyle w:val="ListParagraph"/>
+        <w:rPr>
+          <w:lang w:val="en-US"/>
+        </w:rPr>
+      </w:pPr>
+    </w:p>
+    <w:p>
+      <w:pPr>
+        <w:pStyle w:val="ListParagraph"/>
+        <w:rPr>
+          <w:lang w:val="en-US"/>
+        </w:rPr>
+      </w:pPr>
+    </w:p>
+    <w:p>
+      <w:pPr>
+        <w:pStyle w:val="ListParagraph"/>
+        <w:rPr>
+          <w:lang w:val="en-US"/>
+        </w:rPr>
+      </w:pPr>
+    </w:p>
+    <w:p>
+      <w:pPr>
+        <w:pStyle w:val="ListParagraph"/>
+        <w:rPr>
+          <w:lang w:val="en-US"/>
+        </w:rPr>
+      </w:pPr>
+    </w:p>
+    <w:p>
+      <w:pPr>
+        <w:pStyle w:val="ListParagraph"/>
+        <w:rPr>
+          <w:lang w:val="en-US"/>
+        </w:rPr>
+      </w:pPr>
+    </w:p>
+    <w:p>
+      <w:pPr>
+        <w:pStyle w:val="ListParagraph"/>
+        <w:rPr>
+          <w:lang w:val="en-US"/>
+        </w:rPr>
+      </w:pPr>
+    </w:p>
+    <w:p>
+      <w:pPr>
+        <w:pStyle w:val="ListParagraph"/>
+        <w:rPr>
+          <w:lang w:val="en-US"/>
+        </w:rPr>
+      </w:pPr>
+    </w:p>
+    <w:p>
+      <w:pPr>
+        <w:pStyle w:val="ListParagraph"/>
+        <w:rPr>
+          <w:lang w:val="en-US"/>
+        </w:rPr>
+      </w:pPr>
+    </w:p>
+    <w:p>
+      <w:pPr>
+        <w:pStyle w:val="ListParagraph"/>
+        <w:rPr>
+          <w:lang w:val="en-US"/>
+        </w:rPr>
+      </w:pPr>
+    </w:p>
+    <w:p>
+      <w:pPr>
+        <w:pStyle w:val="ListParagraph"/>
+        <w:rPr>
+          <w:lang w:val="en-US"/>
+        </w:rPr>
+      </w:pPr>
+    </w:p>
+    <w:p>
+      <w:pPr>
+        <w:pStyle w:val="ListParagraph"/>
+        <w:rPr>
+          <w:lang w:val="en-US"/>
+        </w:rPr>
+      </w:pPr>
+    </w:p>
+    <w:p>
+      <w:pPr>
+        <w:pStyle w:val="ListParagraph"/>
+        <w:rPr>
+          <w:lang w:val="en-US"/>
+        </w:rPr>
+      </w:pPr>
+    </w:p>
+    <w:p>
+      <w:pPr>
+        <w:pStyle w:val="ListParagraph"/>
+        <w:rPr>
+          <w:lang w:val="en-US"/>
+        </w:rPr>
+      </w:pPr>
+    </w:p>
+    <w:p>
+      <w:pPr>
+        <w:pStyle w:val="ListParagraph"/>
+        <w:rPr>
+          <w:lang w:val="en-US"/>
+        </w:rPr>
+      </w:pPr>
+    </w:p>
+    <w:p>
+      <w:pPr>
+        <w:pStyle w:val="ListParagraph"/>
+        <w:rPr>
+          <w:lang w:val="en-US"/>
+        </w:rPr>
+      </w:pPr>
+    </w:p>
+    <w:p>
+      <w:pPr>
+        <w:pStyle w:val="ListParagraph"/>
+        <w:rPr>
+          <w:lang w:val="en-US"/>
+        </w:rPr>
+      </w:pPr>
+    </w:p>
+    <w:p>
+      <w:pPr>
+        <w:pStyle w:val="ListParagraph"/>
+        <w:rPr>
+          <w:lang w:val="en-US"/>
+        </w:rPr>
+      </w:pPr>
+    </w:p>
+    <w:p>
+      <w:pPr>
+        <w:pStyle w:val="ListParagraph"/>
+        <w:rPr>
+          <w:lang w:val="en-US"/>
+        </w:rPr>
+      </w:pPr>
+    </w:p>
+    <w:p>
+      <w:pPr>
+        <w:pStyle w:val="ListParagraph"/>
+        <w:rPr>
+          <w:lang w:val="en-US"/>
+        </w:rPr>
+      </w:pPr>
+    </w:p>
+    <w:p>
+      <w:pPr>
+        <w:pStyle w:val="ListParagraph"/>
+        <w:rPr>
+          <w:lang w:val="en-US"/>
+        </w:rPr>
+      </w:pPr>
+    </w:p>
+    <w:p>
+      <w:pPr>
+        <w:pStyle w:val="ListParagraph"/>
+        <w:rPr>
+          <w:lang w:val="en-US"/>
+        </w:rPr>
+      </w:pPr>
+    </w:p>
+    <w:p>
+      <w:pPr>
+        <w:pStyle w:val="ListParagraph"/>
         <w:numPr>
           <w:ilvl w:val="0"/>
           <w:numId w:val="1"/>
@@ -409,22 +2471,7 @@
       <w:pPr>
         <w:pStyle w:val="ListParagraph"/>
         <w:rPr>
-          <w:lang w:val="en-US"/>
-        </w:rPr>
-      </w:pPr>
-    </w:p>
-    <w:p>
-      <w:pPr>
-        <w:pStyle w:val="ListParagraph"/>
-        <w:rPr>
-          <w:u w:val="single"/>
-          <w:lang w:val="en-US"/>
-        </w:rPr>
-      </w:pPr>
-    </w:p>
-    <w:p>
-      <w:pPr>
-        <w:rPr>
+          <w:rStyle w:val="Strong"/>
           <w:lang w:val="en-US"/>
         </w:rPr>
       </w:pPr>
@@ -433,11 +2480,13 @@
       <w:pPr>
         <w:ind w:firstLine="720"/>
         <w:rPr>
-          <w:lang w:val="en-US"/>
-        </w:rPr>
-      </w:pPr>
-      <w:r>
-        <w:rPr>
+          <w:sz w:val="40"/>
+          <w:lang w:val="en-US"/>
+        </w:rPr>
+      </w:pPr>
+      <w:r>
+        <w:rPr>
+          <w:sz w:val="40"/>
           <w:lang w:val="en-US"/>
         </w:rPr>
         <w:t xml:space="preserve">Good things of the App: </w:t>
@@ -479,6 +2528,117 @@
     </w:p>
     <w:p>
       <w:pPr>
+        <w:rPr>
+          <w:lang w:val="en-US"/>
+        </w:rPr>
+      </w:pPr>
+    </w:p>
+    <w:p>
+      <w:pPr>
+        <w:rPr>
+          <w:lang w:val="en-US"/>
+        </w:rPr>
+      </w:pPr>
+    </w:p>
+    <w:p>
+      <w:pPr>
+        <w:rPr>
+          <w:lang w:val="en-US"/>
+        </w:rPr>
+      </w:pPr>
+    </w:p>
+    <w:p>
+      <w:pPr>
+        <w:rPr>
+          <w:lang w:val="en-US"/>
+        </w:rPr>
+      </w:pPr>
+    </w:p>
+    <w:p>
+      <w:pPr>
+        <w:rPr>
+          <w:lang w:val="en-US"/>
+        </w:rPr>
+      </w:pPr>
+    </w:p>
+    <w:p>
+      <w:pPr>
+        <w:rPr>
+          <w:lang w:val="en-US"/>
+        </w:rPr>
+      </w:pPr>
+    </w:p>
+    <w:p>
+      <w:pPr>
+        <w:rPr>
+          <w:lang w:val="en-US"/>
+        </w:rPr>
+      </w:pPr>
+    </w:p>
+    <w:p>
+      <w:pPr>
+        <w:rPr>
+          <w:lang w:val="en-US"/>
+        </w:rPr>
+      </w:pPr>
+      <w:r>
+        <w:rPr>
+          <w:noProof/>
+          <w:lang w:val="en-US"/>
+        </w:rPr>
+        <w:lastRenderedPageBreak/>
+        <w:drawing>
+          <wp:inline distT="0" distB="0" distL="0" distR="0" wp14:anchorId="669938D3" wp14:editId="41A87D53">
+            <wp:extent cx="5099050" cy="9073515"/>
+            <wp:effectExtent l="0" t="0" r="6350" b="0"/>
+            <wp:docPr id="11" name="Picture 11"/>
+            <wp:cNvGraphicFramePr>
+              <a:graphicFrameLocks xmlns:a="http://schemas.openxmlformats.org/drawingml/2006/main" noChangeAspect="1"/>
+            </wp:cNvGraphicFramePr>
+            <a:graphic xmlns:a="http://schemas.openxmlformats.org/drawingml/2006/main">
+              <a:graphicData uri="http://schemas.openxmlformats.org/drawingml/2006/picture">
+                <pic:pic xmlns:pic="http://schemas.openxmlformats.org/drawingml/2006/picture">
+                  <pic:nvPicPr>
+                    <pic:cNvPr id="11" name="demo.jpeg"/>
+                    <pic:cNvPicPr/>
+                  </pic:nvPicPr>
+                  <pic:blipFill>
+                    <a:blip r:embed="rId12">
+                      <a:extLst>
+                        <a:ext uri="{28A0092B-C50C-407E-A947-70E740481C1C}">
+                          <a14:useLocalDpi xmlns:a14="http://schemas.microsoft.com/office/drawing/2010/main" val="0"/>
+                        </a:ext>
+                      </a:extLst>
+                    </a:blip>
+                    <a:stretch>
+                      <a:fillRect/>
+                    </a:stretch>
+                  </pic:blipFill>
+                  <pic:spPr>
+                    <a:xfrm>
+                      <a:off x="0" y="0"/>
+                      <a:ext cx="5099050" cy="9073515"/>
+                    </a:xfrm>
+                    <a:prstGeom prst="rect">
+                      <a:avLst/>
+                    </a:prstGeom>
+                  </pic:spPr>
+                </pic:pic>
+              </a:graphicData>
+            </a:graphic>
+          </wp:inline>
+        </w:drawing>
+      </w:r>
+    </w:p>
+    <w:p>
+      <w:pPr>
+        <w:rPr>
+          <w:lang w:val="en-US"/>
+        </w:rPr>
+      </w:pPr>
+    </w:p>
+    <w:p>
+      <w:pPr>
         <w:pStyle w:val="ListParagraph"/>
         <w:numPr>
           <w:ilvl w:val="0"/>
@@ -511,6 +2671,389 @@
     </w:p>
     <w:p>
       <w:pPr>
+        <w:rPr>
+          <w:lang w:val="en-US"/>
+        </w:rPr>
+      </w:pPr>
+    </w:p>
+    <w:p>
+      <w:pPr>
+        <w:rPr>
+          <w:lang w:val="en-US"/>
+        </w:rPr>
+      </w:pPr>
+      <w:r>
+        <w:rPr>
+          <w:noProof/>
+          <w:lang w:val="en-US"/>
+        </w:rPr>
+        <w:drawing>
+          <wp:anchor distT="0" distB="0" distL="114300" distR="114300" simplePos="0" relativeHeight="251665408" behindDoc="0" locked="0" layoutInCell="1" allowOverlap="1" wp14:anchorId="2EE11625" wp14:editId="40780BA9">
+            <wp:simplePos x="0" y="0"/>
+            <wp:positionH relativeFrom="column">
+              <wp:posOffset>394286</wp:posOffset>
+            </wp:positionH>
+            <wp:positionV relativeFrom="paragraph">
+              <wp:posOffset>74930</wp:posOffset>
+            </wp:positionV>
+            <wp:extent cx="4389120" cy="7811146"/>
+            <wp:effectExtent l="0" t="0" r="5080" b="0"/>
+            <wp:wrapNone/>
+            <wp:docPr id="12" name="Picture 12"/>
+            <wp:cNvGraphicFramePr>
+              <a:graphicFrameLocks xmlns:a="http://schemas.openxmlformats.org/drawingml/2006/main" noChangeAspect="1"/>
+            </wp:cNvGraphicFramePr>
+            <a:graphic xmlns:a="http://schemas.openxmlformats.org/drawingml/2006/main">
+              <a:graphicData uri="http://schemas.openxmlformats.org/drawingml/2006/picture">
+                <pic:pic xmlns:pic="http://schemas.openxmlformats.org/drawingml/2006/picture">
+                  <pic:nvPicPr>
+                    <pic:cNvPr id="12" name="summe.jpeg"/>
+                    <pic:cNvPicPr/>
+                  </pic:nvPicPr>
+                  <pic:blipFill>
+                    <a:blip r:embed="rId13">
+                      <a:extLst>
+                        <a:ext uri="{28A0092B-C50C-407E-A947-70E740481C1C}">
+                          <a14:useLocalDpi xmlns:a14="http://schemas.microsoft.com/office/drawing/2010/main" val="0"/>
+                        </a:ext>
+                      </a:extLst>
+                    </a:blip>
+                    <a:stretch>
+                      <a:fillRect/>
+                    </a:stretch>
+                  </pic:blipFill>
+                  <pic:spPr>
+                    <a:xfrm>
+                      <a:off x="0" y="0"/>
+                      <a:ext cx="4389120" cy="7811146"/>
+                    </a:xfrm>
+                    <a:prstGeom prst="rect">
+                      <a:avLst/>
+                    </a:prstGeom>
+                  </pic:spPr>
+                </pic:pic>
+              </a:graphicData>
+            </a:graphic>
+            <wp14:sizeRelH relativeFrom="margin">
+              <wp14:pctWidth>0</wp14:pctWidth>
+            </wp14:sizeRelH>
+            <wp14:sizeRelV relativeFrom="margin">
+              <wp14:pctHeight>0</wp14:pctHeight>
+            </wp14:sizeRelV>
+          </wp:anchor>
+        </w:drawing>
+      </w:r>
+    </w:p>
+    <w:p>
+      <w:pPr>
+        <w:rPr>
+          <w:lang w:val="en-US"/>
+        </w:rPr>
+      </w:pPr>
+    </w:p>
+    <w:p>
+      <w:pPr>
+        <w:rPr>
+          <w:lang w:val="en-US"/>
+        </w:rPr>
+      </w:pPr>
+    </w:p>
+    <w:p>
+      <w:pPr>
+        <w:rPr>
+          <w:lang w:val="en-US"/>
+        </w:rPr>
+      </w:pPr>
+    </w:p>
+    <w:p>
+      <w:pPr>
+        <w:rPr>
+          <w:lang w:val="en-US"/>
+        </w:rPr>
+      </w:pPr>
+    </w:p>
+    <w:p>
+      <w:pPr>
+        <w:rPr>
+          <w:lang w:val="en-US"/>
+        </w:rPr>
+      </w:pPr>
+    </w:p>
+    <w:p>
+      <w:pPr>
+        <w:rPr>
+          <w:lang w:val="en-US"/>
+        </w:rPr>
+      </w:pPr>
+    </w:p>
+    <w:p>
+      <w:pPr>
+        <w:rPr>
+          <w:lang w:val="en-US"/>
+        </w:rPr>
+      </w:pPr>
+    </w:p>
+    <w:p>
+      <w:pPr>
+        <w:rPr>
+          <w:lang w:val="en-US"/>
+        </w:rPr>
+      </w:pPr>
+    </w:p>
+    <w:p>
+      <w:pPr>
+        <w:rPr>
+          <w:lang w:val="en-US"/>
+        </w:rPr>
+      </w:pPr>
+    </w:p>
+    <w:p>
+      <w:pPr>
+        <w:rPr>
+          <w:lang w:val="en-US"/>
+        </w:rPr>
+      </w:pPr>
+    </w:p>
+    <w:p>
+      <w:pPr>
+        <w:rPr>
+          <w:lang w:val="en-US"/>
+        </w:rPr>
+      </w:pPr>
+    </w:p>
+    <w:p>
+      <w:pPr>
+        <w:rPr>
+          <w:lang w:val="en-US"/>
+        </w:rPr>
+      </w:pPr>
+    </w:p>
+    <w:p>
+      <w:pPr>
+        <w:rPr>
+          <w:lang w:val="en-US"/>
+        </w:rPr>
+      </w:pPr>
+    </w:p>
+    <w:p>
+      <w:pPr>
+        <w:rPr>
+          <w:lang w:val="en-US"/>
+        </w:rPr>
+      </w:pPr>
+    </w:p>
+    <w:p>
+      <w:pPr>
+        <w:rPr>
+          <w:lang w:val="en-US"/>
+        </w:rPr>
+      </w:pPr>
+    </w:p>
+    <w:p>
+      <w:pPr>
+        <w:rPr>
+          <w:lang w:val="en-US"/>
+        </w:rPr>
+      </w:pPr>
+    </w:p>
+    <w:p>
+      <w:pPr>
+        <w:rPr>
+          <w:lang w:val="en-US"/>
+        </w:rPr>
+      </w:pPr>
+    </w:p>
+    <w:p>
+      <w:pPr>
+        <w:rPr>
+          <w:lang w:val="en-US"/>
+        </w:rPr>
+      </w:pPr>
+    </w:p>
+    <w:p>
+      <w:pPr>
+        <w:rPr>
+          <w:lang w:val="en-US"/>
+        </w:rPr>
+      </w:pPr>
+    </w:p>
+    <w:p>
+      <w:pPr>
+        <w:rPr>
+          <w:lang w:val="en-US"/>
+        </w:rPr>
+      </w:pPr>
+    </w:p>
+    <w:p>
+      <w:pPr>
+        <w:rPr>
+          <w:lang w:val="en-US"/>
+        </w:rPr>
+      </w:pPr>
+    </w:p>
+    <w:p>
+      <w:pPr>
+        <w:rPr>
+          <w:lang w:val="en-US"/>
+        </w:rPr>
+      </w:pPr>
+    </w:p>
+    <w:p>
+      <w:pPr>
+        <w:rPr>
+          <w:lang w:val="en-US"/>
+        </w:rPr>
+      </w:pPr>
+    </w:p>
+    <w:p>
+      <w:pPr>
+        <w:rPr>
+          <w:lang w:val="en-US"/>
+        </w:rPr>
+      </w:pPr>
+    </w:p>
+    <w:p>
+      <w:pPr>
+        <w:rPr>
+          <w:lang w:val="en-US"/>
+        </w:rPr>
+      </w:pPr>
+    </w:p>
+    <w:p>
+      <w:pPr>
+        <w:rPr>
+          <w:lang w:val="en-US"/>
+        </w:rPr>
+      </w:pPr>
+    </w:p>
+    <w:p>
+      <w:pPr>
+        <w:rPr>
+          <w:lang w:val="en-US"/>
+        </w:rPr>
+      </w:pPr>
+    </w:p>
+    <w:p>
+      <w:pPr>
+        <w:rPr>
+          <w:lang w:val="en-US"/>
+        </w:rPr>
+      </w:pPr>
+    </w:p>
+    <w:p>
+      <w:pPr>
+        <w:rPr>
+          <w:lang w:val="en-US"/>
+        </w:rPr>
+      </w:pPr>
+    </w:p>
+    <w:p>
+      <w:pPr>
+        <w:rPr>
+          <w:lang w:val="en-US"/>
+        </w:rPr>
+      </w:pPr>
+    </w:p>
+    <w:p>
+      <w:pPr>
+        <w:rPr>
+          <w:lang w:val="en-US"/>
+        </w:rPr>
+      </w:pPr>
+    </w:p>
+    <w:p>
+      <w:pPr>
+        <w:rPr>
+          <w:lang w:val="en-US"/>
+        </w:rPr>
+      </w:pPr>
+    </w:p>
+    <w:p>
+      <w:pPr>
+        <w:rPr>
+          <w:lang w:val="en-US"/>
+        </w:rPr>
+      </w:pPr>
+    </w:p>
+    <w:p>
+      <w:pPr>
+        <w:rPr>
+          <w:lang w:val="en-US"/>
+        </w:rPr>
+      </w:pPr>
+    </w:p>
+    <w:p>
+      <w:pPr>
+        <w:rPr>
+          <w:lang w:val="en-US"/>
+        </w:rPr>
+      </w:pPr>
+    </w:p>
+    <w:p>
+      <w:pPr>
+        <w:rPr>
+          <w:lang w:val="en-US"/>
+        </w:rPr>
+      </w:pPr>
+    </w:p>
+    <w:p>
+      <w:pPr>
+        <w:rPr>
+          <w:lang w:val="en-US"/>
+        </w:rPr>
+      </w:pPr>
+    </w:p>
+    <w:p>
+      <w:pPr>
+        <w:rPr>
+          <w:lang w:val="en-US"/>
+        </w:rPr>
+      </w:pPr>
+    </w:p>
+    <w:p>
+      <w:pPr>
+        <w:rPr>
+          <w:lang w:val="en-US"/>
+        </w:rPr>
+      </w:pPr>
+    </w:p>
+    <w:p>
+      <w:pPr>
+        <w:rPr>
+          <w:lang w:val="en-US"/>
+        </w:rPr>
+      </w:pPr>
+    </w:p>
+    <w:p>
+      <w:pPr>
+        <w:rPr>
+          <w:lang w:val="en-US"/>
+        </w:rPr>
+      </w:pPr>
+    </w:p>
+    <w:p>
+      <w:pPr>
+        <w:rPr>
+          <w:lang w:val="en-US"/>
+        </w:rPr>
+      </w:pPr>
+    </w:p>
+    <w:p>
+      <w:pPr>
+        <w:rPr>
+          <w:lang w:val="en-US"/>
+        </w:rPr>
+      </w:pPr>
+    </w:p>
+    <w:p>
+      <w:pPr>
+        <w:rPr>
+          <w:lang w:val="en-US"/>
+        </w:rPr>
+      </w:pPr>
+    </w:p>
+    <w:p>
+      <w:pPr>
         <w:pStyle w:val="ListParagraph"/>
         <w:numPr>
           <w:ilvl w:val="0"/>
@@ -524,8 +3067,90 @@
         <w:rPr>
           <w:lang w:val="en-US"/>
         </w:rPr>
+        <w:lastRenderedPageBreak/>
         <w:t>The price is automatically added, you can see the sum of the orders.</w:t>
       </w:r>
+    </w:p>
+    <w:p>
+      <w:pPr>
+        <w:rPr>
+          <w:lang w:val="en-US"/>
+        </w:rPr>
+        <w:sectPr>
+          <w:pgSz w:w="11900" w:h="16840"/>
+          <w:pgMar w:top="1417" w:right="1417" w:bottom="1134" w:left="1417" w:header="708" w:footer="708" w:gutter="0"/>
+          <w:cols w:space="708"/>
+          <w:docGrid w:linePitch="360"/>
+        </w:sectPr>
+      </w:pPr>
+      <w:r>
+        <w:rPr>
+          <w:noProof/>
+          <w:lang w:val="en-US"/>
+        </w:rPr>
+        <w:drawing>
+          <wp:anchor distT="0" distB="0" distL="114300" distR="114300" simplePos="0" relativeHeight="251666432" behindDoc="0" locked="0" layoutInCell="1" allowOverlap="1" wp14:anchorId="43B54E96" wp14:editId="64A3AAC5">
+            <wp:simplePos x="0" y="0"/>
+            <wp:positionH relativeFrom="column">
+              <wp:posOffset>196948</wp:posOffset>
+            </wp:positionH>
+            <wp:positionV relativeFrom="paragraph">
+              <wp:posOffset>73514</wp:posOffset>
+            </wp:positionV>
+            <wp:extent cx="5097600" cy="9072000"/>
+            <wp:effectExtent l="0" t="0" r="0" b="0"/>
+            <wp:wrapNone/>
+            <wp:docPr id="13" name="Picture 13"/>
+            <wp:cNvGraphicFramePr>
+              <a:graphicFrameLocks xmlns:a="http://schemas.openxmlformats.org/drawingml/2006/main" noChangeAspect="1"/>
+            </wp:cNvGraphicFramePr>
+            <a:graphic xmlns:a="http://schemas.openxmlformats.org/drawingml/2006/main">
+              <a:graphicData uri="http://schemas.openxmlformats.org/drawingml/2006/picture">
+                <pic:pic xmlns:pic="http://schemas.openxmlformats.org/drawingml/2006/picture">
+                  <pic:nvPicPr>
+                    <pic:cNvPr id="13" name="unterhaltung.jpeg"/>
+                    <pic:cNvPicPr/>
+                  </pic:nvPicPr>
+                  <pic:blipFill>
+                    <a:blip r:embed="rId14">
+                      <a:extLst>
+                        <a:ext uri="{28A0092B-C50C-407E-A947-70E740481C1C}">
+                          <a14:useLocalDpi xmlns:a14="http://schemas.microsoft.com/office/drawing/2010/main" val="0"/>
+                        </a:ext>
+                      </a:extLst>
+                    </a:blip>
+                    <a:stretch>
+                      <a:fillRect/>
+                    </a:stretch>
+                  </pic:blipFill>
+                  <pic:spPr>
+                    <a:xfrm>
+                      <a:off x="0" y="0"/>
+                      <a:ext cx="5097600" cy="9072000"/>
+                    </a:xfrm>
+                    <a:prstGeom prst="rect">
+                      <a:avLst/>
+                    </a:prstGeom>
+                  </pic:spPr>
+                </pic:pic>
+              </a:graphicData>
+            </a:graphic>
+            <wp14:sizeRelH relativeFrom="margin">
+              <wp14:pctWidth>0</wp14:pctWidth>
+            </wp14:sizeRelH>
+            <wp14:sizeRelV relativeFrom="margin">
+              <wp14:pctHeight>0</wp14:pctHeight>
+            </wp14:sizeRelV>
+          </wp:anchor>
+        </w:drawing>
+      </w:r>
+    </w:p>
+    <w:p>
+      <w:pPr>
+        <w:rPr>
+          <w:lang w:val="en-US"/>
+        </w:rPr>
+      </w:pPr>
       <w:bookmarkStart w:id="0" w:name="_GoBack"/>
       <w:bookmarkEnd w:id="0"/>
     </w:p>
@@ -1154,6 +3779,44 @@
       <w:contextualSpacing/>
     </w:pPr>
   </w:style>
+  <w:style w:type="character" w:styleId="Strong">
+    <w:name w:val="Strong"/>
+    <w:basedOn w:val="DefaultParagraphFont"/>
+    <w:uiPriority w:val="22"/>
+    <w:qFormat/>
+    <w:rsid w:val="002F5923"/>
+    <w:rPr>
+      <w:b/>
+      <w:bCs/>
+    </w:rPr>
+  </w:style>
+  <w:style w:type="paragraph" w:styleId="BalloonText">
+    <w:name w:val="Balloon Text"/>
+    <w:basedOn w:val="Normal"/>
+    <w:link w:val="BalloonTextChar"/>
+    <w:uiPriority w:val="99"/>
+    <w:semiHidden/>
+    <w:unhideWhenUsed/>
+    <w:rsid w:val="00342C8B"/>
+    <w:rPr>
+      <w:rFonts w:ascii="Times New Roman" w:hAnsi="Times New Roman" w:cs="Times New Roman"/>
+      <w:sz w:val="18"/>
+      <w:szCs w:val="18"/>
+    </w:rPr>
+  </w:style>
+  <w:style w:type="character" w:customStyle="1" w:styleId="BalloonTextChar">
+    <w:name w:val="Balloon Text Char"/>
+    <w:basedOn w:val="DefaultParagraphFont"/>
+    <w:link w:val="BalloonText"/>
+    <w:uiPriority w:val="99"/>
+    <w:semiHidden/>
+    <w:rsid w:val="00342C8B"/>
+    <w:rPr>
+      <w:rFonts w:ascii="Times New Roman" w:hAnsi="Times New Roman" w:cs="Times New Roman"/>
+      <w:sz w:val="18"/>
+      <w:szCs w:val="18"/>
+    </w:rPr>
+  </w:style>
 </w:styles>
 </file>
 

</xml_diff>